<commit_message>
data bcnb prep, yolo scripts
</commit_message>
<xml_diff>
--- a/paper/Paper.docx
+++ b/paper/Paper.docx
@@ -1,6 +1,6 @@
 
 <file path=word/document.xml><?xml version="1.0" encoding="utf-8"?>
-<w:document xmlns:wpc="http://schemas.microsoft.com/office/word/2010/wordprocessingCanvas" xmlns:cx="http://schemas.microsoft.com/office/drawing/2014/chartex" xmlns:cx1="http://schemas.microsoft.com/office/drawing/2015/9/8/chartex" xmlns:cx2="http://schemas.microsoft.com/office/drawing/2015/10/21/chartex" xmlns:cx3="http://schemas.microsoft.com/office/drawing/2016/5/9/chartex" xmlns:cx4="http://schemas.microsoft.com/office/drawing/2016/5/10/chartex" xmlns:cx5="http://schemas.microsoft.com/office/drawing/2016/5/11/chartex" xmlns:cx6="http://schemas.microsoft.com/office/drawing/2016/5/12/chartex" xmlns:cx7="http://schemas.microsoft.com/office/drawing/2016/5/13/chartex" xmlns:cx8="http://schemas.microsoft.com/office/drawing/2016/5/14/chartex" xmlns:mc="http://schemas.openxmlformats.org/markup-compatibility/2006" xmlns:aink="http://schemas.microsoft.com/office/drawing/2016/ink" xmlns:am3d="http://schemas.microsoft.com/office/drawing/2017/model3d" xmlns:o="urn:schemas-microsoft-com:office:office" xmlns:oel="http://schemas.microsoft.com/office/2019/extlst" xmlns:r="http://schemas.openxmlformats.org/officeDocument/2006/relationships" xmlns:m="http://schemas.openxmlformats.org/officeDocument/2006/math" xmlns:v="urn:schemas-microsoft-com:vml" xmlns:wp14="http://schemas.microsoft.com/office/word/2010/wordprocessingDrawing" xmlns:wp="http://schemas.openxmlformats.org/drawingml/2006/wordprocessingDrawing" xmlns:w10="urn:schemas-microsoft-com:office:word" xmlns:w="http://schemas.openxmlformats.org/wordprocessingml/2006/main" xmlns:w14="http://schemas.microsoft.com/office/word/2010/wordml" xmlns:w15="http://schemas.microsoft.com/office/word/2012/wordml" xmlns:w16cex="http://schemas.microsoft.com/office/word/2018/wordml/cex" xmlns:w16cid="http://schemas.microsoft.com/office/word/2016/wordml/cid" xmlns:w16="http://schemas.microsoft.com/office/word/2018/wordml" xmlns:w16du="http://schemas.microsoft.com/office/word/2023/wordml/word16du" xmlns:w16sdtdh="http://schemas.microsoft.com/office/word/2020/wordml/sdtdatahash" xmlns:w16sdtfl="http://schemas.microsoft.com/office/word/2024/wordml/sdtformatlock" xmlns:w16se="http://schemas.microsoft.com/office/word/2015/wordml/symex" xmlns:wpg="http://schemas.microsoft.com/office/word/2010/wordprocessingGroup" xmlns:wpi="http://schemas.microsoft.com/office/word/2010/wordprocessingInk" xmlns:wne="http://schemas.microsoft.com/office/word/2006/wordml" xmlns:wps="http://schemas.microsoft.com/office/word/2010/wordprocessingShape" mc:Ignorable="w14 w15 w16se w16cid w16 w16cex w16sdtdh w16sdtfl w16du wp14">
+<w:document xmlns:wpc="http://schemas.microsoft.com/office/word/2010/wordprocessingCanvas" xmlns:cx="http://schemas.microsoft.com/office/drawing/2014/chartex" xmlns:cx1="http://schemas.microsoft.com/office/drawing/2015/9/8/chartex" xmlns:cx2="http://schemas.microsoft.com/office/drawing/2015/10/21/chartex" xmlns:cx3="http://schemas.microsoft.com/office/drawing/2016/5/9/chartex" xmlns:cx4="http://schemas.microsoft.com/office/drawing/2016/5/10/chartex" xmlns:cx5="http://schemas.microsoft.com/office/drawing/2016/5/11/chartex" xmlns:cx6="http://schemas.microsoft.com/office/drawing/2016/5/12/chartex" xmlns:cx7="http://schemas.microsoft.com/office/drawing/2016/5/13/chartex" xmlns:cx8="http://schemas.microsoft.com/office/drawing/2016/5/14/chartex" xmlns:mc="http://schemas.openxmlformats.org/markup-compatibility/2006" xmlns:aink="http://schemas.microsoft.com/office/drawing/2016/ink" xmlns:am3d="http://schemas.microsoft.com/office/drawing/2017/model3d" xmlns:o="urn:schemas-microsoft-com:office:office" xmlns:oel="http://schemas.microsoft.com/office/2019/extlst" xmlns:r="http://schemas.openxmlformats.org/officeDocument/2006/relationships" xmlns:m="http://schemas.openxmlformats.org/officeDocument/2006/math" xmlns:v="urn:schemas-microsoft-com:vml" xmlns:wp14="http://schemas.microsoft.com/office/word/2010/wordprocessingDrawing" xmlns:wp="http://schemas.openxmlformats.org/drawingml/2006/wordprocessingDrawing" xmlns:w10="urn:schemas-microsoft-com:office:word" xmlns:w="http://schemas.openxmlformats.org/wordprocessingml/2006/main" xmlns:w14="http://schemas.microsoft.com/office/word/2010/wordml" xmlns:w15="http://schemas.microsoft.com/office/word/2012/wordml" xmlns:w16cex="http://schemas.microsoft.com/office/word/2018/wordml/cex" xmlns:w16cid="http://schemas.microsoft.com/office/word/2016/wordml/cid" xmlns:w16="http://schemas.microsoft.com/office/word/2018/wordml" xmlns:w16sdtdh="http://schemas.microsoft.com/office/word/2020/wordml/sdtdatahash" xmlns:w16se="http://schemas.microsoft.com/office/word/2015/wordml/symex" xmlns:wpg="http://schemas.microsoft.com/office/word/2010/wordprocessingGroup" xmlns:wpi="http://schemas.microsoft.com/office/word/2010/wordprocessingInk" xmlns:wne="http://schemas.microsoft.com/office/word/2006/wordml" xmlns:wps="http://schemas.microsoft.com/office/word/2010/wordprocessingShape" mc:Ignorable="w14 w15 w16se w16cid w16 w16cex w16sdtdh wp14">
   <w:body>
     <w:p>
       <w:r>
@@ -10,7 +10,7 @@
         <w:fldChar w:fldCharType="begin"/>
       </w:r>
       <w:r>
-        <w:instrText xml:space="preserve"> ADDIN ZOTERO_ITEM CSL_CITATION {"citationID":"pZ9x1oSa","properties":{"formattedCitation":"[1], [2]","plainCitation":"[1], [2]","noteIndex":0},"citationItems":[{"id":1630,"uris":["http://zotero.org/users/8619560/items/RG295IMJ"],"itemData":{"id":1630,"type":"article-journal","abstract":"Artificial intelligence models have been increasingly used in the analysis of tumor histology to perform tasks ranging from routine classification to identification of molecular features. These approaches distill cancer histologic images into high-level features, which are used in predictions, but understanding the biologic meaning of such features remains challenging. We present and validate a custom generative adversarial network—HistoXGAN—capable of reconstructing representative histology using feature vectors produced by common feature extractors. We evaluate HistoXGAN across 29 cancer subtypes and demonstrate that reconstructed images retain information regarding tumor grade, histologic subtype, and gene expression patterns. We leverage HistoXGAN to illustrate the underlying histologic features for deep learning models for actionable mutations, identify model reliance on histologic batch effect in predictions, and demonstrate accurate reconstruction of tumor histology from radiographic imaging for a “virtual biopsy.”","container-title":"Science Advances","DOI":"10.1126/sciadv.adq0856","issue":"46","note":"publisher: American Association for the Advancement of Science","page":"eadq0856","source":"science.org (Atypon)","title":"Generative adversarial networks accurately reconstruct pan-cancer histology from pathologic, genomic, and radiographic latent features","volume":"10","author":[{"family":"Howard","given":"Frederick M."},{"family":"Hieromnimon","given":"Hanna M."},{"family":"Ramesh","given":"Siddhi"},{"family":"Dolezal","given":"James"},{"family":"Kochanny","given":"Sara"},{"family":"Zhang","given":"Qianchen"},{"family":"Feiger","given":"Brad"},{"family":"Peterson","given":"Joseph"},{"family":"Fan","given":"Cheng"},{"family":"Perou","given":"Charles M."},{"family":"Vickery","given":"Jasmine"},{"family":"Sullivan","given":"Megan"},{"family":"Cole","given":"Kimberly"},{"family":"Khramtsova","given":"Galina"},{"family":"Pearson","given":"Alexander T."}],"issued":{"date-parts":[["2024",11,15]]}}},{"id":1631,"uris":["http://zotero.org/users/8619560/items/CMUMNKBY"],"itemData":{"id":1631,"type":"article-journal","abstract":"Digital pathology and artificial intelligence (AI) hold immense transformative potential to revolutionize cancer diagnostics, treatment outcomes, and biomarker discovery. Gaining a deeper understanding of deep learning algorithm methods applied to histopathological data and evaluating their performance on different tasks is crucial for developing the next generation of AI technologies. To this end, we developed AI in Histopathology Explorer (HistoPathExplorer); an interactive dashboard with intelligent tools available at www.histopathexpo.ai. This real-time online resource enables users, including researchers, decision-makers, and various stakeholders, to assess the current landscape of AI applications for specific clinical tasks, analyze their performance, and explore the factors influencing their translation into practice. Moreover, a quality index was defined for evaluating the comprehensiveness of methodological details in published AI methods. HistoPathExplorer highlights opportunities and challenges for AI in histopathology, and offers a valuable resource for creating more effective methods and shaping strategies and guidelines for translating digital pathology applications into clinical practice.","container-title":"npj Digital Medicine","DOI":"10.1038/s41746-025-01524-2","ISSN":"2398-6352","issue":"1","journalAbbreviation":"npj Digit. Med.","language":"en","license":"2025 The Author(s)","note":"publisher: Nature Publishing Group","page":"156","source":"www.nature.com","title":"AI in Histopathology Explorer for comprehensive analysis of the evolving AI landscape in histopathology","volume":"8","author":[{"family":"Ma","given":"Yingrui"},{"family":"Jamdade","given":"Shivprasad"},{"family":"Konduri","given":"Lakshmi"},{"family":"Sailem","given":"Heba"}],"issued":{"date-parts":[["2025",3,12]]}}}],"schema":"https://github.com/citation-style-language/schema/raw/master/csl-citation.json"} </w:instrText>
+        <w:instrText xml:space="preserve"> ADDIN ZOTERO_ITEM CSL_CITATION {"citationID":"pZ9x1oSa","properties":{"formattedCitation":"[1], [2]","plainCitation":"[1], [2]","noteIndex":0},"citationItems":[{"id":1486,"uris":["http://zotero.org/users/8619560/items/RG295IMJ"],"itemData":{"id":1486,"type":"article-journal","abstract":"Artificial intelligence models have been increasingly used in the analysis of tumor histology to perform tasks ranging from routine classification to identification of molecular features. These approaches distill cancer histologic images into high-level features, which are used in predictions, but understanding the biologic meaning of such features remains challenging. We present and validate a custom generative adversarial network—HistoXGAN—capable of reconstructing representative histology using feature vectors produced by common feature extractors. We evaluate HistoXGAN across 29 cancer subtypes and demonstrate that reconstructed images retain information regarding tumor grade, histologic subtype, and gene expression patterns. We leverage HistoXGAN to illustrate the underlying histologic features for deep learning models for actionable mutations, identify model reliance on histologic batch effect in predictions, and demonstrate accurate reconstruction of tumor histology from radiographic imaging for a “virtual biopsy.”","container-title":"Science Advances","DOI":"10.1126/sciadv.adq0856","issue":"46","note":"publisher: American Association for the Advancement of Science","page":"eadq0856","source":"science.org (Atypon)","title":"Generative adversarial networks accurately reconstruct pan-cancer histology from pathologic, genomic, and radiographic latent features","volume":"10","author":[{"family":"Howard","given":"Frederick M."},{"family":"Hieromnimon","given":"Hanna M."},{"family":"Ramesh","given":"Siddhi"},{"family":"Dolezal","given":"James"},{"family":"Kochanny","given":"Sara"},{"family":"Zhang","given":"Qianchen"},{"family":"Feiger","given":"Brad"},{"family":"Peterson","given":"Joseph"},{"family":"Fan","given":"Cheng"},{"family":"Perou","given":"Charles M."},{"family":"Vickery","given":"Jasmine"},{"family":"Sullivan","given":"Megan"},{"family":"Cole","given":"Kimberly"},{"family":"Khramtsova","given":"Galina"},{"family":"Pearson","given":"Alexander T."}],"issued":{"date-parts":[["2024",11,15]]}}},{"id":1485,"uris":["http://zotero.org/users/8619560/items/CMUMNKBY"],"itemData":{"id":1485,"type":"article-journal","abstract":"Digital pathology and artificial intelligence (AI) hold immense transformative potential to revolutionize cancer diagnostics, treatment outcomes, and biomarker discovery. Gaining a deeper understanding of deep learning algorithm methods applied to histopathological data and evaluating their performance on different tasks is crucial for developing the next generation of AI technologies. To this end, we developed AI in Histopathology Explorer (HistoPathExplorer); an interactive dashboard with intelligent tools available at www.histopathexpo.ai. This real-time online resource enables users, including researchers, decision-makers, and various stakeholders, to assess the current landscape of AI applications for specific clinical tasks, analyze their performance, and explore the factors influencing their translation into practice. Moreover, a quality index was defined for evaluating the comprehensiveness of methodological details in published AI methods. HistoPathExplorer highlights opportunities and challenges for AI in histopathology, and offers a valuable resource for creating more effective methods and shaping strategies and guidelines for translating digital pathology applications into clinical practice.","container-title":"npj Digital Medicine","DOI":"10.1038/s41746-025-01524-2","ISSN":"2398-6352","issue":"1","journalAbbreviation":"npj Digit. Med.","language":"en","license":"2025 The Author(s)","note":"publisher: Nature Publishing Group","page":"156","source":"www.nature.com","title":"AI in Histopathology Explorer for comprehensive analysis of the evolving AI landscape in histopathology","volume":"8","author":[{"family":"Ma","given":"Yingrui"},{"family":"Jamdade","given":"Shivprasad"},{"family":"Konduri","given":"Lakshmi"},{"family":"Sailem","given":"Heba"}],"issued":{"date-parts":[["2025",3,12]]}}}],"schema":"https://github.com/citation-style-language/schema/raw/master/csl-citation.json"} </w:instrText>
       </w:r>
       <w:r>
         <w:fldChar w:fldCharType="separate"/>
@@ -31,7 +31,7 @@
         <w:fldChar w:fldCharType="begin"/>
       </w:r>
       <w:r>
-        <w:instrText xml:space="preserve"> ADDIN ZOTERO_ITEM CSL_CITATION {"citationID":"tvSzrXLk","properties":{"formattedCitation":"[1]","plainCitation":"[1]","noteIndex":0},"citationItems":[{"id":1630,"uris":["http://zotero.org/users/8619560/items/RG295IMJ"],"itemData":{"id":1630,"type":"article-journal","abstract":"Artificial intelligence models have been increasingly used in the analysis of tumor histology to perform tasks ranging from routine classification to identification of molecular features. These approaches distill cancer histologic images into high-level features, which are used in predictions, but understanding the biologic meaning of such features remains challenging. We present and validate a custom generative adversarial network—HistoXGAN—capable of reconstructing representative histology using feature vectors produced by common feature extractors. We evaluate HistoXGAN across 29 cancer subtypes and demonstrate that reconstructed images retain information regarding tumor grade, histologic subtype, and gene expression patterns. We leverage HistoXGAN to illustrate the underlying histologic features for deep learning models for actionable mutations, identify model reliance on histologic batch effect in predictions, and demonstrate accurate reconstruction of tumor histology from radiographic imaging for a “virtual biopsy.”","container-title":"Science Advances","DOI":"10.1126/sciadv.adq0856","issue":"46","note":"publisher: American Association for the Advancement of Science","page":"eadq0856","source":"science.org (Atypon)","title":"Generative adversarial networks accurately reconstruct pan-cancer histology from pathologic, genomic, and radiographic latent features","volume":"10","author":[{"family":"Howard","given":"Frederick M."},{"family":"Hieromnimon","given":"Hanna M."},{"family":"Ramesh","given":"Siddhi"},{"family":"Dolezal","given":"James"},{"family":"Kochanny","given":"Sara"},{"family":"Zhang","given":"Qianchen"},{"family":"Feiger","given":"Brad"},{"family":"Peterson","given":"Joseph"},{"family":"Fan","given":"Cheng"},{"family":"Perou","given":"Charles M."},{"family":"Vickery","given":"Jasmine"},{"family":"Sullivan","given":"Megan"},{"family":"Cole","given":"Kimberly"},{"family":"Khramtsova","given":"Galina"},{"family":"Pearson","given":"Alexander T."}],"issued":{"date-parts":[["2024",11,15]]}}}],"schema":"https://github.com/citation-style-language/schema/raw/master/csl-citation.json"} </w:instrText>
+        <w:instrText xml:space="preserve"> ADDIN ZOTERO_ITEM CSL_CITATION {"citationID":"tvSzrXLk","properties":{"formattedCitation":"[1]","plainCitation":"[1]","noteIndex":0},"citationItems":[{"id":1486,"uris":["http://zotero.org/users/8619560/items/RG295IMJ"],"itemData":{"id":1486,"type":"article-journal","abstract":"Artificial intelligence models have been increasingly used in the analysis of tumor histology to perform tasks ranging from routine classification to identification of molecular features. These approaches distill cancer histologic images into high-level features, which are used in predictions, but understanding the biologic meaning of such features remains challenging. We present and validate a custom generative adversarial network—HistoXGAN—capable of reconstructing representative histology using feature vectors produced by common feature extractors. We evaluate HistoXGAN across 29 cancer subtypes and demonstrate that reconstructed images retain information regarding tumor grade, histologic subtype, and gene expression patterns. We leverage HistoXGAN to illustrate the underlying histologic features for deep learning models for actionable mutations, identify model reliance on histologic batch effect in predictions, and demonstrate accurate reconstruction of tumor histology from radiographic imaging for a “virtual biopsy.”","container-title":"Science Advances","DOI":"10.1126/sciadv.adq0856","issue":"46","note":"publisher: American Association for the Advancement of Science","page":"eadq0856","source":"science.org (Atypon)","title":"Generative adversarial networks accurately reconstruct pan-cancer histology from pathologic, genomic, and radiographic latent features","volume":"10","author":[{"family":"Howard","given":"Frederick M."},{"family":"Hieromnimon","given":"Hanna M."},{"family":"Ramesh","given":"Siddhi"},{"family":"Dolezal","given":"James"},{"family":"Kochanny","given":"Sara"},{"family":"Zhang","given":"Qianchen"},{"family":"Feiger","given":"Brad"},{"family":"Peterson","given":"Joseph"},{"family":"Fan","given":"Cheng"},{"family":"Perou","given":"Charles M."},{"family":"Vickery","given":"Jasmine"},{"family":"Sullivan","given":"Megan"},{"family":"Cole","given":"Kimberly"},{"family":"Khramtsova","given":"Galina"},{"family":"Pearson","given":"Alexander T."}],"issued":{"date-parts":[["2024",11,15]]}}}],"schema":"https://github.com/citation-style-language/schema/raw/master/csl-citation.json"} </w:instrText>
       </w:r>
       <w:r>
         <w:fldChar w:fldCharType="separate"/>
@@ -61,7 +61,7 @@
         <w:fldChar w:fldCharType="begin"/>
       </w:r>
       <w:r>
-        <w:instrText xml:space="preserve"> ADDIN ZOTERO_ITEM CSL_CITATION {"citationID":"juirEyl6","properties":{"formattedCitation":"[2]","plainCitation":"[2]","noteIndex":0},"citationItems":[{"id":1631,"uris":["http://zotero.org/users/8619560/items/CMUMNKBY"],"itemData":{"id":1631,"type":"article-journal","abstract":"Digital pathology and artificial intelligence (AI) hold immense transformative potential to revolutionize cancer diagnostics, treatment outcomes, and biomarker discovery. Gaining a deeper understanding of deep learning algorithm methods applied to histopathological data and evaluating their performance on different tasks is crucial for developing the next generation of AI technologies. To this end, we developed AI in Histopathology Explorer (HistoPathExplorer); an interactive dashboard with intelligent tools available at www.histopathexpo.ai. This real-time online resource enables users, including researchers, decision-makers, and various stakeholders, to assess the current landscape of AI applications for specific clinical tasks, analyze their performance, and explore the factors influencing their translation into practice. Moreover, a quality index was defined for evaluating the comprehensiveness of methodological details in published AI methods. HistoPathExplorer highlights opportunities and challenges for AI in histopathology, and offers a valuable resource for creating more effective methods and shaping strategies and guidelines for translating digital pathology applications into clinical practice.","container-title":"npj Digital Medicine","DOI":"10.1038/s41746-025-01524-2","ISSN":"2398-6352","issue":"1","journalAbbreviation":"npj Digit. Med.","language":"en","license":"2025 The Author(s)","note":"publisher: Nature Publishing Group","page":"156","source":"www.nature.com","title":"AI in Histopathology Explorer for comprehensive analysis of the evolving AI landscape in histopathology","volume":"8","author":[{"family":"Ma","given":"Yingrui"},{"family":"Jamdade","given":"Shivprasad"},{"family":"Konduri","given":"Lakshmi"},{"family":"Sailem","given":"Heba"}],"issued":{"date-parts":[["2025",3,12]]}}}],"schema":"https://github.com/citation-style-language/schema/raw/master/csl-citation.json"} </w:instrText>
+        <w:instrText xml:space="preserve"> ADDIN ZOTERO_ITEM CSL_CITATION {"citationID":"juirEyl6","properties":{"formattedCitation":"[2]","plainCitation":"[2]","noteIndex":0},"citationItems":[{"id":1485,"uris":["http://zotero.org/users/8619560/items/CMUMNKBY"],"itemData":{"id":1485,"type":"article-journal","abstract":"Digital pathology and artificial intelligence (AI) hold immense transformative potential to revolutionize cancer diagnostics, treatment outcomes, and biomarker discovery. Gaining a deeper understanding of deep learning algorithm methods applied to histopathological data and evaluating their performance on different tasks is crucial for developing the next generation of AI technologies. To this end, we developed AI in Histopathology Explorer (HistoPathExplorer); an interactive dashboard with intelligent tools available at www.histopathexpo.ai. This real-time online resource enables users, including researchers, decision-makers, and various stakeholders, to assess the current landscape of AI applications for specific clinical tasks, analyze their performance, and explore the factors influencing their translation into practice. Moreover, a quality index was defined for evaluating the comprehensiveness of methodological details in published AI methods. HistoPathExplorer highlights opportunities and challenges for AI in histopathology, and offers a valuable resource for creating more effective methods and shaping strategies and guidelines for translating digital pathology applications into clinical practice.","container-title":"npj Digital Medicine","DOI":"10.1038/s41746-025-01524-2","ISSN":"2398-6352","issue":"1","journalAbbreviation":"npj Digit. Med.","language":"en","license":"2025 The Author(s)","note":"publisher: Nature Publishing Group","page":"156","source":"www.nature.com","title":"AI in Histopathology Explorer for comprehensive analysis of the evolving AI landscape in histopathology","volume":"8","author":[{"family":"Ma","given":"Yingrui"},{"family":"Jamdade","given":"Shivprasad"},{"family":"Konduri","given":"Lakshmi"},{"family":"Sailem","given":"Heba"}],"issued":{"date-parts":[["2025",3,12]]}}}],"schema":"https://github.com/citation-style-language/schema/raw/master/csl-citation.json"} </w:instrText>
       </w:r>
       <w:r>
         <w:fldChar w:fldCharType="separate"/>
@@ -92,7 +92,7 @@
         <w:fldChar w:fldCharType="begin"/>
       </w:r>
       <w:r>
-        <w:instrText xml:space="preserve"> ADDIN ZOTERO_ITEM CSL_CITATION {"citationID":"9VVa6zx1","properties":{"formattedCitation":"[3]","plainCitation":"[3]","noteIndex":0},"citationItems":[{"id":1634,"uris":["http://zotero.org/users/8619560/items/WGXMJICZ"],"itemData":{"id":1634,"type":"paper-conference","abstract":"The condition of the Glomeruli, or filter sacks, in renal Direct Immunofluorescence (DIF) specimens is a critical indicator for diagnosing kidney diseases. A digital pathology system which digitizes a glass histology slide into a Whole Slide Image (WSI) and then automatically detects and zooms in on the glomeruli with a higher magnification objective will be extremely helpful for pathologists. In this paper, using glomerulus detection as the study case, we provide analysis and observations on several important issues to help with the development of Computer Aided Diagnostic (CAD) systems to process WSIs. Large image resolution, large file size, and data scarcity are always challenging to deal with. To this end, we first examine image downsampling rates in terms of their effect on detection accuracy. Second, we examine the impact of image compression. Third, we examine the relationship between the size of the training set and detection accuracy. To understand the above issues, experiments are performed on the state-of-the-art detectors: Faster R-CNN, R-FCN, Mask R-CNN and SSD. Critical findings are observed: (1) The best balance between detection accuracy, detection speed and file size is achieved at 8 times downsampling captured with a 40 × objective; (2) compression which reduces the file size dramatically, does not necessarily have an adverse effect on overall accuracy; (3) reducing the amount of training data to some extents causes a drop in precision but has a negligible impact on the recall; (4) in most cases, Faster R-CNN achieves the best accuracy in the glomerulus detection task. We show that the image file size of 40 × WSI images can be reduced by a factor of over 6000 with negligible loss of glomerulus detection accuracy.","container-title":"2019 Digital Image Computing: Techniques and Applications (DICTA)","DOI":"10.1109/DICTA47822.2019.8945813","event-title":"2019 Digital Image Computing: Techniques and Applications (DICTA)","page":"1-8","source":"IEEE Xplore","title":"To What Extent Does Downsampling, Compression, and Data Scarcity Impact Renal Image Analysis?","URL":"https://ieeexplore.ieee.org/document/8945813","author":[{"family":"Peng","given":"Can"},{"family":"Zhao","given":"Kun"},{"family":"Wiliem","given":"Arnold"},{"family":"Zhang","given":"Teng"},{"family":"Hobson","given":"Peter"},{"family":"Jennings","given":"Anthony"},{"family":"Lovell","given":"Brian C."}],"accessed":{"date-parts":[["2025",8,17]]},"issued":{"date-parts":[["2019",12]]}}}],"schema":"https://github.com/citation-style-language/schema/raw/master/csl-citation.json"} </w:instrText>
+        <w:instrText xml:space="preserve"> ADDIN ZOTERO_ITEM CSL_CITATION {"citationID":"9VVa6zx1","properties":{"formattedCitation":"[3]","plainCitation":"[3]","noteIndex":0},"citationItems":[{"id":1484,"uris":["http://zotero.org/users/8619560/items/WGXMJICZ"],"itemData":{"id":1484,"type":"paper-conference","abstract":"The condition of the Glomeruli, or filter sacks, in renal Direct Immunofluorescence (DIF) specimens is a critical indicator for diagnosing kidney diseases. A digital pathology system which digitizes a glass histology slide into a Whole Slide Image (WSI) and then automatically detects and zooms in on the glomeruli with a higher magnification objective will be extremely helpful for pathologists. In this paper, using glomerulus detection as the study case, we provide analysis and observations on several important issues to help with the development of Computer Aided Diagnostic (CAD) systems to process WSIs. Large image resolution, large file size, and data scarcity are always challenging to deal with. To this end, we first examine image downsampling rates in terms of their effect on detection accuracy. Second, we examine the impact of image compression. Third, we examine the relationship between the size of the training set and detection accuracy. To understand the above issues, experiments are performed on the state-of-the-art detectors: Faster R-CNN, R-FCN, Mask R-CNN and SSD. Critical findings are observed: (1) The best balance between detection accuracy, detection speed and file size is achieved at 8 times downsampling captured with a 40 × objective; (2) compression which reduces the file size dramatically, does not necessarily have an adverse effect on overall accuracy; (3) reducing the amount of training data to some extents causes a drop in precision but has a negligible impact on the recall; (4) in most cases, Faster R-CNN achieves the best accuracy in the glomerulus detection task. We show that the image file size of 40 × WSI images can be reduced by a factor of over 6000 with negligible loss of glomerulus detection accuracy.","container-title":"2019 Digital Image Computing: Techniques and Applications (DICTA)","DOI":"10.1109/DICTA47822.2019.8945813","event-title":"2019 Digital Image Computing: Techniques and Applications (DICTA)","page":"1-8","source":"IEEE Xplore","title":"To What Extent Does Downsampling, Compression, and Data Scarcity Impact Renal Image Analysis?","URL":"https://ieeexplore.ieee.org/document/8945813","author":[{"family":"Peng","given":"Can"},{"family":"Zhao","given":"Kun"},{"family":"Wiliem","given":"Arnold"},{"family":"Zhang","given":"Teng"},{"family":"Hobson","given":"Peter"},{"family":"Jennings","given":"Anthony"},{"family":"Lovell","given":"Brian C."}],"accessed":{"date-parts":[["2025",8,17]]},"issued":{"date-parts":[["2019",12]]}}}],"schema":"https://github.com/citation-style-language/schema/raw/master/csl-citation.json"} </w:instrText>
       </w:r>
       <w:r>
         <w:fldChar w:fldCharType="separate"/>
@@ -113,7 +113,7 @@
         <w:fldChar w:fldCharType="begin"/>
       </w:r>
       <w:r>
-        <w:instrText xml:space="preserve"> ADDIN ZOTERO_ITEM CSL_CITATION {"citationID":"L4vv1UMI","properties":{"formattedCitation":"[3]","plainCitation":"[3]","noteIndex":0},"citationItems":[{"id":1634,"uris":["http://zotero.org/users/8619560/items/WGXMJICZ"],"itemData":{"id":1634,"type":"paper-conference","abstract":"The condition of the Glomeruli, or filter sacks, in renal Direct Immunofluorescence (DIF) specimens is a critical indicator for diagnosing kidney diseases. A digital pathology system which digitizes a glass histology slide into a Whole Slide Image (WSI) and then automatically detects and zooms in on the glomeruli with a higher magnification objective will be extremely helpful for pathologists. In this paper, using glomerulus detection as the study case, we provide analysis and observations on several important issues to help with the development of Computer Aided Diagnostic (CAD) systems to process WSIs. Large image resolution, large file size, and data scarcity are always challenging to deal with. To this end, we first examine image downsampling rates in terms of their effect on detection accuracy. Second, we examine the impact of image compression. Third, we examine the relationship between the size of the training set and detection accuracy. To understand the above issues, experiments are performed on the state-of-the-art detectors: Faster R-CNN, R-FCN, Mask R-CNN and SSD. Critical findings are observed: (1) The best balance between detection accuracy, detection speed and file size is achieved at 8 times downsampling captured with a 40 × objective; (2) compression which reduces the file size dramatically, does not necessarily have an adverse effect on overall accuracy; (3) reducing the amount of training data to some extents causes a drop in precision but has a negligible impact on the recall; (4) in most cases, Faster R-CNN achieves the best accuracy in the glomerulus detection task. We show that the image file size of 40 × WSI images can be reduced by a factor of over 6000 with negligible loss of glomerulus detection accuracy.","container-title":"2019 Digital Image Computing: Techniques and Applications (DICTA)","DOI":"10.1109/DICTA47822.2019.8945813","event-title":"2019 Digital Image Computing: Techniques and Applications (DICTA)","page":"1-8","source":"IEEE Xplore","title":"To What Extent Does Downsampling, Compression, and Data Scarcity Impact Renal Image Analysis?","URL":"https://ieeexplore.ieee.org/document/8945813","author":[{"family":"Peng","given":"Can"},{"family":"Zhao","given":"Kun"},{"family":"Wiliem","given":"Arnold"},{"family":"Zhang","given":"Teng"},{"family":"Hobson","given":"Peter"},{"family":"Jennings","given":"Anthony"},{"family":"Lovell","given":"Brian C."}],"accessed":{"date-parts":[["2025",8,17]]},"issued":{"date-parts":[["2019",12]]}}}],"schema":"https://github.com/citation-style-language/schema/raw/master/csl-citation.json"} </w:instrText>
+        <w:instrText xml:space="preserve"> ADDIN ZOTERO_ITEM CSL_CITATION {"citationID":"L4vv1UMI","properties":{"formattedCitation":"[3]","plainCitation":"[3]","noteIndex":0},"citationItems":[{"id":1484,"uris":["http://zotero.org/users/8619560/items/WGXMJICZ"],"itemData":{"id":1484,"type":"paper-conference","abstract":"The condition of the Glomeruli, or filter sacks, in renal Direct Immunofluorescence (DIF) specimens is a critical indicator for diagnosing kidney diseases. A digital pathology system which digitizes a glass histology slide into a Whole Slide Image (WSI) and then automatically detects and zooms in on the glomeruli with a higher magnification objective will be extremely helpful for pathologists. In this paper, using glomerulus detection as the study case, we provide analysis and observations on several important issues to help with the development of Computer Aided Diagnostic (CAD) systems to process WSIs. Large image resolution, large file size, and data scarcity are always challenging to deal with. To this end, we first examine image downsampling rates in terms of their effect on detection accuracy. Second, we examine the impact of image compression. Third, we examine the relationship between the size of the training set and detection accuracy. To understand the above issues, experiments are performed on the state-of-the-art detectors: Faster R-CNN, R-FCN, Mask R-CNN and SSD. Critical findings are observed: (1) The best balance between detection accuracy, detection speed and file size is achieved at 8 times downsampling captured with a 40 × objective; (2) compression which reduces the file size dramatically, does not necessarily have an adverse effect on overall accuracy; (3) reducing the amount of training data to some extents causes a drop in precision but has a negligible impact on the recall; (4) in most cases, Faster R-CNN achieves the best accuracy in the glomerulus detection task. We show that the image file size of 40 × WSI images can be reduced by a factor of over 6000 with negligible loss of glomerulus detection accuracy.","container-title":"2019 Digital Image Computing: Techniques and Applications (DICTA)","DOI":"10.1109/DICTA47822.2019.8945813","event-title":"2019 Digital Image Computing: Techniques and Applications (DICTA)","page":"1-8","source":"IEEE Xplore","title":"To What Extent Does Downsampling, Compression, and Data Scarcity Impact Renal Image Analysis?","URL":"https://ieeexplore.ieee.org/document/8945813","author":[{"family":"Peng","given":"Can"},{"family":"Zhao","given":"Kun"},{"family":"Wiliem","given":"Arnold"},{"family":"Zhang","given":"Teng"},{"family":"Hobson","given":"Peter"},{"family":"Jennings","given":"Anthony"},{"family":"Lovell","given":"Brian C."}],"accessed":{"date-parts":[["2025",8,17]]},"issued":{"date-parts":[["2019",12]]}}}],"schema":"https://github.com/citation-style-language/schema/raw/master/csl-citation.json"} </w:instrText>
       </w:r>
       <w:r>
         <w:fldChar w:fldCharType="separate"/>
@@ -142,7 +142,7 @@
         <w:fldChar w:fldCharType="begin"/>
       </w:r>
       <w:r>
-        <w:instrText xml:space="preserve"> ADDIN ZOTERO_ITEM CSL_CITATION {"citationID":"1NtIQLR7","properties":{"formattedCitation":"[3]","plainCitation":"[3]","noteIndex":0},"citationItems":[{"id":1634,"uris":["http://zotero.org/users/8619560/items/WGXMJICZ"],"itemData":{"id":1634,"type":"paper-conference","abstract":"The condition of the Glomeruli, or filter sacks, in renal Direct Immunofluorescence (DIF) specimens is a critical indicator for diagnosing kidney diseases. A digital pathology system which digitizes a glass histology slide into a Whole Slide Image (WSI) and then automatically detects and zooms in on the glomeruli with a higher magnification objective will be extremely helpful for pathologists. In this paper, using glomerulus detection as the study case, we provide analysis and observations on several important issues to help with the development of Computer Aided Diagnostic (CAD) systems to process WSIs. Large image resolution, large file size, and data scarcity are always challenging to deal with. To this end, we first examine image downsampling rates in terms of their effect on detection accuracy. Second, we examine the impact of image compression. Third, we examine the relationship between the size of the training set and detection accuracy. To understand the above issues, experiments are performed on the state-of-the-art detectors: Faster R-CNN, R-FCN, Mask R-CNN and SSD. Critical findings are observed: (1) The best balance between detection accuracy, detection speed and file size is achieved at 8 times downsampling captured with a 40 × objective; (2) compression which reduces the file size dramatically, does not necessarily have an adverse effect on overall accuracy; (3) reducing the amount of training data to some extents causes a drop in precision but has a negligible impact on the recall; (4) in most cases, Faster R-CNN achieves the best accuracy in the glomerulus detection task. We show that the image file size of 40 × WSI images can be reduced by a factor of over 6000 with negligible loss of glomerulus detection accuracy.","container-title":"2019 Digital Image Computing: Techniques and Applications (DICTA)","DOI":"10.1109/DICTA47822.2019.8945813","event-title":"2019 Digital Image Computing: Techniques and Applications (DICTA)","page":"1-8","source":"IEEE Xplore","title":"To What Extent Does Downsampling, Compression, and Data Scarcity Impact Renal Image Analysis?","URL":"https://ieeexplore.ieee.org/document/8945813","author":[{"family":"Peng","given":"Can"},{"family":"Zhao","given":"Kun"},{"family":"Wiliem","given":"Arnold"},{"family":"Zhang","given":"Teng"},{"family":"Hobson","given":"Peter"},{"family":"Jennings","given":"Anthony"},{"family":"Lovell","given":"Brian C."}],"accessed":{"date-parts":[["2025",8,17]]},"issued":{"date-parts":[["2019",12]]}}}],"schema":"https://github.com/citation-style-language/schema/raw/master/csl-citation.json"} </w:instrText>
+        <w:instrText xml:space="preserve"> ADDIN ZOTERO_ITEM CSL_CITATION {"citationID":"1NtIQLR7","properties":{"formattedCitation":"[3]","plainCitation":"[3]","noteIndex":0},"citationItems":[{"id":1484,"uris":["http://zotero.org/users/8619560/items/WGXMJICZ"],"itemData":{"id":1484,"type":"paper-conference","abstract":"The condition of the Glomeruli, or filter sacks, in renal Direct Immunofluorescence (DIF) specimens is a critical indicator for diagnosing kidney diseases. A digital pathology system which digitizes a glass histology slide into a Whole Slide Image (WSI) and then automatically detects and zooms in on the glomeruli with a higher magnification objective will be extremely helpful for pathologists. In this paper, using glomerulus detection as the study case, we provide analysis and observations on several important issues to help with the development of Computer Aided Diagnostic (CAD) systems to process WSIs. Large image resolution, large file size, and data scarcity are always challenging to deal with. To this end, we first examine image downsampling rates in terms of their effect on detection accuracy. Second, we examine the impact of image compression. Third, we examine the relationship between the size of the training set and detection accuracy. To understand the above issues, experiments are performed on the state-of-the-art detectors: Faster R-CNN, R-FCN, Mask R-CNN and SSD. Critical findings are observed: (1) The best balance between detection accuracy, detection speed and file size is achieved at 8 times downsampling captured with a 40 × objective; (2) compression which reduces the file size dramatically, does not necessarily have an adverse effect on overall accuracy; (3) reducing the amount of training data to some extents causes a drop in precision but has a negligible impact on the recall; (4) in most cases, Faster R-CNN achieves the best accuracy in the glomerulus detection task. We show that the image file size of 40 × WSI images can be reduced by a factor of over 6000 with negligible loss of glomerulus detection accuracy.","container-title":"2019 Digital Image Computing: Techniques and Applications (DICTA)","DOI":"10.1109/DICTA47822.2019.8945813","event-title":"2019 Digital Image Computing: Techniques and Applications (DICTA)","page":"1-8","source":"IEEE Xplore","title":"To What Extent Does Downsampling, Compression, and Data Scarcity Impact Renal Image Analysis?","URL":"https://ieeexplore.ieee.org/document/8945813","author":[{"family":"Peng","given":"Can"},{"family":"Zhao","given":"Kun"},{"family":"Wiliem","given":"Arnold"},{"family":"Zhang","given":"Teng"},{"family":"Hobson","given":"Peter"},{"family":"Jennings","given":"Anthony"},{"family":"Lovell","given":"Brian C."}],"accessed":{"date-parts":[["2025",8,17]]},"issued":{"date-parts":[["2019",12]]}}}],"schema":"https://github.com/citation-style-language/schema/raw/master/csl-citation.json"} </w:instrText>
       </w:r>
       <w:r>
         <w:fldChar w:fldCharType="separate"/>
@@ -158,6 +158,30 @@
       </w:r>
       <w:r>
         <w:t xml:space="preserve"> with an optimal rate of 40%. </w:t>
+      </w:r>
+      <w:r>
+        <w:t xml:space="preserve">It was also shown that lower resolution images can be beneficial for the performance of segmentation models </w:t>
+      </w:r>
+      <w:r>
+        <w:fldChar w:fldCharType="begin"/>
+      </w:r>
+      <w:r>
+        <w:instrText xml:space="preserve"> ADDIN ZOTERO_ITEM CSL_CITATION {"citationID":"wRMfBv0r","properties":{"formattedCitation":"[4]","plainCitation":"[4]","noteIndex":0},"citationItems":[{"id":1538,"uris":["http://zotero.org/users/8619560/items/LN8V2FHI"],"itemData":{"id":1538,"type":"article-journal","abstract":"In this paper, we propose a pipeline to investigate the performance of semantic segmentation model that employs an encoder-decoder architecture with atrous separable convolution and spatial pyramid pooling, trained on multi-resolution whole slide breast pathological images with different patch sizes. Our segmentation model obtains the best performance on zoom level 2 (10$$\\times $$magnification) with AUC score 0.974 in terms of slide-level classification. This outperforms both the performance of the pathologist and other semantic segmentation models on the Camelyon16 dataset. By offering a larger field of view and reducing noise and detail, training a semantic segmentation model on the properly selected lower resolution pathology images can further improve the precision of pixel-wise cancer region segmentation. By contrast, the corresponding inference time is 14 times shorter than the inference time trained on the highest resolution patches, and it is also shorter than the time required by a pathologist with time constraints. Moreover, we prove that the model trained on lower resolution patches can still generate refined external polygons of cancer region on the highest resolution image. This study provides new insights into efficient gigapixel histopathology analysis that will make clinical adoption more likely.","container-title":"Multimedia Tools and Applications","DOI":"10.1007/s11042-023-15984-9","ISSN":"1573-7721","issue":"4","journalAbbreviation":"Multimed Tools Appl","language":"en","page":"11999-12015","source":"Springer Link","title":"Improving the speed and quality of cancer segmentation using lower resolution pathology images","volume":"83","author":[{"family":"Li","given":"Jieyi"},{"family":"Osseyran","given":"Anwar"},{"family":"Hekster","given":"Ruben"},{"family":"Rudinac","given":"Stevan"},{"family":"Codreanu","given":"Valeriu"},{"family":"Podareanu","given":"Damian"}],"issued":{"date-parts":[["2024",1,1]]}}}],"schema":"https://github.com/citation-style-language/schema/raw/master/csl-citation.json"} </w:instrText>
+      </w:r>
+      <w:r>
+        <w:fldChar w:fldCharType="separate"/>
+      </w:r>
+      <w:r>
+        <w:rPr>
+          <w:rFonts w:ascii="Aptos" w:hAnsi="Aptos"/>
+        </w:rPr>
+        <w:t>[4]</w:t>
+      </w:r>
+      <w:r>
+        <w:fldChar w:fldCharType="end"/>
+      </w:r>
+      <w:r>
+        <w:t>.</w:t>
       </w:r>
     </w:p>
     <w:p>
@@ -289,7 +313,21 @@
         <w:rPr>
           <w:rFonts w:ascii="Aptos" w:hAnsi="Aptos"/>
         </w:rPr>
-        <w:t xml:space="preserve">, L. Konduri, and H. </w:t>
+        <w:t xml:space="preserve">, L. </w:t>
+      </w:r>
+      <w:proofErr w:type="spellStart"/>
+      <w:r>
+        <w:rPr>
+          <w:rFonts w:ascii="Aptos" w:hAnsi="Aptos"/>
+        </w:rPr>
+        <w:t>Konduri</w:t>
+      </w:r>
+      <w:proofErr w:type="spellEnd"/>
+      <w:r>
+        <w:rPr>
+          <w:rFonts w:ascii="Aptos" w:hAnsi="Aptos"/>
+        </w:rPr>
+        <w:t xml:space="preserve">, and H. </w:t>
       </w:r>
       <w:proofErr w:type="spellStart"/>
       <w:r>
@@ -376,7 +414,21 @@
         <w:rPr>
           <w:rFonts w:ascii="Aptos" w:hAnsi="Aptos"/>
         </w:rPr>
-        <w:t xml:space="preserve">, “To What Extent Does Downsampling, Compression, and Data Scarcity Impact Renal Image </w:t>
+        <w:t xml:space="preserve">, “To What Extent Does </w:t>
+      </w:r>
+      <w:proofErr w:type="spellStart"/>
+      <w:r>
+        <w:rPr>
+          <w:rFonts w:ascii="Aptos" w:hAnsi="Aptos"/>
+        </w:rPr>
+        <w:t>Downsampling</w:t>
+      </w:r>
+      <w:proofErr w:type="spellEnd"/>
+      <w:r>
+        <w:rPr>
+          <w:rFonts w:ascii="Aptos" w:hAnsi="Aptos"/>
+        </w:rPr>
+        <w:t xml:space="preserve">, Compression, and Data Scarcity Impact Renal Image </w:t>
       </w:r>
       <w:proofErr w:type="gramStart"/>
       <w:r>
@@ -419,6 +471,135 @@
           <w:rFonts w:ascii="Aptos" w:hAnsi="Aptos"/>
         </w:rPr>
         <w:t>: 10.1109/DICTA47822.2019.8945813.</w:t>
+      </w:r>
+    </w:p>
+    <w:p>
+      <w:pPr>
+        <w:pStyle w:val="Bibliography"/>
+        <w:rPr>
+          <w:rFonts w:ascii="Aptos" w:hAnsi="Aptos"/>
+        </w:rPr>
+      </w:pPr>
+      <w:r>
+        <w:rPr>
+          <w:rFonts w:ascii="Aptos" w:hAnsi="Aptos"/>
+        </w:rPr>
+        <w:t>[4]</w:t>
+      </w:r>
+      <w:r>
+        <w:rPr>
+          <w:rFonts w:ascii="Aptos" w:hAnsi="Aptos"/>
+        </w:rPr>
+        <w:tab/>
+        <w:t xml:space="preserve">J. Li, A. </w:t>
+      </w:r>
+      <w:proofErr w:type="spellStart"/>
+      <w:r>
+        <w:rPr>
+          <w:rFonts w:ascii="Aptos" w:hAnsi="Aptos"/>
+        </w:rPr>
+        <w:t>Osseyran</w:t>
+      </w:r>
+      <w:proofErr w:type="spellEnd"/>
+      <w:r>
+        <w:rPr>
+          <w:rFonts w:ascii="Aptos" w:hAnsi="Aptos"/>
+        </w:rPr>
+        <w:t xml:space="preserve">, R. </w:t>
+      </w:r>
+      <w:proofErr w:type="spellStart"/>
+      <w:r>
+        <w:rPr>
+          <w:rFonts w:ascii="Aptos" w:hAnsi="Aptos"/>
+        </w:rPr>
+        <w:t>Hekster</w:t>
+      </w:r>
+      <w:proofErr w:type="spellEnd"/>
+      <w:r>
+        <w:rPr>
+          <w:rFonts w:ascii="Aptos" w:hAnsi="Aptos"/>
+        </w:rPr>
+        <w:t xml:space="preserve">, S. </w:t>
+      </w:r>
+      <w:proofErr w:type="spellStart"/>
+      <w:r>
+        <w:rPr>
+          <w:rFonts w:ascii="Aptos" w:hAnsi="Aptos"/>
+        </w:rPr>
+        <w:t>Rudinac</w:t>
+      </w:r>
+      <w:proofErr w:type="spellEnd"/>
+      <w:r>
+        <w:rPr>
+          <w:rFonts w:ascii="Aptos" w:hAnsi="Aptos"/>
+        </w:rPr>
+        <w:t xml:space="preserve">, V. </w:t>
+      </w:r>
+      <w:proofErr w:type="spellStart"/>
+      <w:r>
+        <w:rPr>
+          <w:rFonts w:ascii="Aptos" w:hAnsi="Aptos"/>
+        </w:rPr>
+        <w:t>Codreanu</w:t>
+      </w:r>
+      <w:proofErr w:type="spellEnd"/>
+      <w:r>
+        <w:rPr>
+          <w:rFonts w:ascii="Aptos" w:hAnsi="Aptos"/>
+        </w:rPr>
+        <w:t xml:space="preserve">, and D. </w:t>
+      </w:r>
+      <w:proofErr w:type="spellStart"/>
+      <w:r>
+        <w:rPr>
+          <w:rFonts w:ascii="Aptos" w:hAnsi="Aptos"/>
+        </w:rPr>
+        <w:t>Podareanu</w:t>
+      </w:r>
+      <w:proofErr w:type="spellEnd"/>
+      <w:r>
+        <w:rPr>
+          <w:rFonts w:ascii="Aptos" w:hAnsi="Aptos"/>
+        </w:rPr>
+        <w:t xml:space="preserve">, “Improving the speed and quality of cancer segmentation using lower resolution pathology images,” </w:t>
+      </w:r>
+      <w:proofErr w:type="spellStart"/>
+      <w:r>
+        <w:rPr>
+          <w:rFonts w:ascii="Aptos" w:hAnsi="Aptos"/>
+          <w:i/>
+          <w:iCs/>
+        </w:rPr>
+        <w:t>Multimed</w:t>
+      </w:r>
+      <w:proofErr w:type="spellEnd"/>
+      <w:r>
+        <w:rPr>
+          <w:rFonts w:ascii="Aptos" w:hAnsi="Aptos"/>
+          <w:i/>
+          <w:iCs/>
+        </w:rPr>
+        <w:t>. Tools Appl.</w:t>
+      </w:r>
+      <w:r>
+        <w:rPr>
+          <w:rFonts w:ascii="Aptos" w:hAnsi="Aptos"/>
+        </w:rPr>
+        <w:t xml:space="preserve">, vol. 83, no. 4, pp. 11999–12015, Jan. 2024, </w:t>
+      </w:r>
+      <w:proofErr w:type="spellStart"/>
+      <w:r>
+        <w:rPr>
+          <w:rFonts w:ascii="Aptos" w:hAnsi="Aptos"/>
+        </w:rPr>
+        <w:t>doi</w:t>
+      </w:r>
+      <w:proofErr w:type="spellEnd"/>
+      <w:r>
+        <w:rPr>
+          <w:rFonts w:ascii="Aptos" w:hAnsi="Aptos"/>
+        </w:rPr>
+        <w:t>: 10.1007/s11042-023-15984-9.</w:t>
       </w:r>
     </w:p>
     <w:p>
@@ -438,7 +619,7 @@
 </file>
 
 <file path=word/styles.xml><?xml version="1.0" encoding="utf-8"?>
-<w:styles xmlns:mc="http://schemas.openxmlformats.org/markup-compatibility/2006" xmlns:r="http://schemas.openxmlformats.org/officeDocument/2006/relationships" xmlns:w="http://schemas.openxmlformats.org/wordprocessingml/2006/main" xmlns:w14="http://schemas.microsoft.com/office/word/2010/wordml" xmlns:w15="http://schemas.microsoft.com/office/word/2012/wordml" xmlns:w16cex="http://schemas.microsoft.com/office/word/2018/wordml/cex" xmlns:w16cid="http://schemas.microsoft.com/office/word/2016/wordml/cid" xmlns:w16="http://schemas.microsoft.com/office/word/2018/wordml" xmlns:w16du="http://schemas.microsoft.com/office/word/2023/wordml/word16du" xmlns:w16sdtdh="http://schemas.microsoft.com/office/word/2020/wordml/sdtdatahash" xmlns:w16sdtfl="http://schemas.microsoft.com/office/word/2024/wordml/sdtformatlock" xmlns:w16se="http://schemas.microsoft.com/office/word/2015/wordml/symex" mc:Ignorable="w14 w15 w16se w16cid w16 w16cex w16sdtdh w16sdtfl w16du">
+<w:styles xmlns:mc="http://schemas.openxmlformats.org/markup-compatibility/2006" xmlns:r="http://schemas.openxmlformats.org/officeDocument/2006/relationships" xmlns:w="http://schemas.openxmlformats.org/wordprocessingml/2006/main" xmlns:w14="http://schemas.microsoft.com/office/word/2010/wordml" xmlns:w15="http://schemas.microsoft.com/office/word/2012/wordml" xmlns:w16cex="http://schemas.microsoft.com/office/word/2018/wordml/cex" xmlns:w16cid="http://schemas.microsoft.com/office/word/2016/wordml/cid" xmlns:w16="http://schemas.microsoft.com/office/word/2018/wordml" xmlns:w16sdtdh="http://schemas.microsoft.com/office/word/2020/wordml/sdtdatahash" xmlns:w16se="http://schemas.microsoft.com/office/word/2015/wordml/symex" mc:Ignorable="w14 w15 w16se w16cid w16 w16cex w16sdtdh">
   <w:docDefaults>
     <w:rPrDefault>
       <w:rPr>
@@ -1041,7 +1222,6 @@
   <w:style w:type="character" w:default="1" w:styleId="DefaultParagraphFont">
     <w:name w:val="Default Paragraph Font"/>
     <w:uiPriority w:val="1"/>
-    <w:semiHidden/>
     <w:unhideWhenUsed/>
   </w:style>
   <w:style w:type="table" w:default="1" w:styleId="TableNormal">

</xml_diff>